<commit_message>
Implementation and edit intro
</commit_message>
<xml_diff>
--- a/CGA_Report_PA_12.docx
+++ b/CGA_Report_PA_12.docx
@@ -2,6 +2,723 @@
 <file path=word/document.xml><?xml version="1.0" encoding="utf-8"?>
 <w:document xmlns:wpc="http://schemas.microsoft.com/office/word/2010/wordprocessingCanvas" xmlns:cx="http://schemas.microsoft.com/office/drawing/2014/chartex" xmlns:cx1="http://schemas.microsoft.com/office/drawing/2015/9/8/chartex" xmlns:cx2="http://schemas.microsoft.com/office/drawing/2015/10/21/chartex" xmlns:cx3="http://schemas.microsoft.com/office/drawing/2016/5/9/chartex" xmlns:cx4="http://schemas.microsoft.com/office/drawing/2016/5/10/chartex" xmlns:cx5="http://schemas.microsoft.com/office/drawing/2016/5/11/chartex" xmlns:cx6="http://schemas.microsoft.com/office/drawing/2016/5/12/chartex" xmlns:cx7="http://schemas.microsoft.com/office/drawing/2016/5/13/chartex" xmlns:cx8="http://schemas.microsoft.com/office/drawing/2016/5/14/chartex" xmlns:mc="http://schemas.openxmlformats.org/markup-compatibility/2006" xmlns:aink="http://schemas.microsoft.com/office/drawing/2016/ink" xmlns:am3d="http://schemas.microsoft.com/office/drawing/2017/model3d" xmlns:o="urn:schemas-microsoft-com:office:office" xmlns:r="http://schemas.openxmlformats.org/officeDocument/2006/relationships" xmlns:m="http://schemas.openxmlformats.org/officeDocument/2006/math" xmlns:v="urn:schemas-microsoft-com:vml" xmlns:wp14="http://schemas.microsoft.com/office/word/2010/wordprocessingDrawing" xmlns:wp="http://schemas.openxmlformats.org/drawingml/2006/wordprocessingDrawing" xmlns:w10="urn:schemas-microsoft-com:office:word" xmlns:w="http://schemas.openxmlformats.org/wordprocessingml/2006/main" xmlns:w14="http://schemas.microsoft.com/office/word/2010/wordml" xmlns:w15="http://schemas.microsoft.com/office/word/2012/wordml" xmlns:w16cid="http://schemas.microsoft.com/office/word/2016/wordml/cid" xmlns:w16se="http://schemas.microsoft.com/office/word/2015/wordml/symex" xmlns:wpg="http://schemas.microsoft.com/office/word/2010/wordprocessingGroup" xmlns:wpi="http://schemas.microsoft.com/office/word/2010/wordprocessingInk" xmlns:wne="http://schemas.microsoft.com/office/word/2006/wordml" xmlns:wps="http://schemas.microsoft.com/office/word/2010/wordprocessingShape" mc:Ignorable="w14 w15 w16se w16cid wp14">
   <w:body>
+    <w:p>
+      <w:pPr>
+        <w:spacing w:before="100" w:beforeAutospacing="1" w:after="100" w:afterAutospacing="1" w:line="240" w:lineRule="auto"/>
+        <w:jc w:val="center"/>
+        <w:textAlignment w:val="baseline"/>
+        <w:rPr>
+          <w:rFonts w:ascii="Times New Roman" w:eastAsia="Times New Roman" w:hAnsi="Times New Roman" w:cs="Times New Roman"/>
+          <w:sz w:val="24"/>
+          <w:szCs w:val="24"/>
+          <w:lang w:val="en-US"/>
+        </w:rPr>
+      </w:pPr>
+      <w:r>
+        <w:rPr>
+          <w:rFonts w:ascii="Times New Roman" w:eastAsia="Times New Roman" w:hAnsi="Times New Roman" w:cs="Times New Roman"/>
+          <w:sz w:val="24"/>
+          <w:szCs w:val="24"/>
+          <w:lang w:val="en-US"/>
+        </w:rPr>
+        <w:t>President University </w:t>
+      </w:r>
+    </w:p>
+    <w:p>
+      <w:pPr>
+        <w:spacing w:before="100" w:beforeAutospacing="1" w:after="100" w:afterAutospacing="1" w:line="240" w:lineRule="auto"/>
+        <w:jc w:val="center"/>
+        <w:textAlignment w:val="baseline"/>
+        <w:rPr>
+          <w:rFonts w:ascii="Times New Roman" w:eastAsia="Times New Roman" w:hAnsi="Times New Roman" w:cs="Times New Roman"/>
+          <w:sz w:val="24"/>
+          <w:szCs w:val="24"/>
+          <w:lang w:val="en-US"/>
+        </w:rPr>
+      </w:pPr>
+      <w:r>
+        <w:rPr>
+          <w:rFonts w:ascii="Times New Roman" w:eastAsia="Times New Roman" w:hAnsi="Times New Roman" w:cs="Times New Roman"/>
+          <w:sz w:val="24"/>
+          <w:szCs w:val="24"/>
+          <w:lang w:val="en-US"/>
+        </w:rPr>
+        <w:t> </w:t>
+      </w:r>
+    </w:p>
+    <w:p>
+      <w:pPr>
+        <w:spacing w:before="100" w:beforeAutospacing="1" w:after="100" w:afterAutospacing="1" w:line="240" w:lineRule="auto"/>
+        <w:jc w:val="center"/>
+        <w:textAlignment w:val="baseline"/>
+        <w:rPr>
+          <w:rFonts w:ascii="Times New Roman" w:eastAsia="Times New Roman" w:hAnsi="Times New Roman" w:cs="Times New Roman"/>
+          <w:sz w:val="24"/>
+          <w:szCs w:val="24"/>
+          <w:lang w:val="en-US"/>
+        </w:rPr>
+      </w:pPr>
+      <w:r>
+        <w:rPr>
+          <w:rFonts w:ascii="Times New Roman" w:eastAsia="Times New Roman" w:hAnsi="Times New Roman" w:cs="Times New Roman"/>
+          <w:sz w:val="24"/>
+          <w:szCs w:val="24"/>
+          <w:lang w:val="en-US"/>
+        </w:rPr>
+        <w:t> </w:t>
+      </w:r>
+    </w:p>
+    <w:p>
+      <w:pPr>
+        <w:spacing w:before="100" w:beforeAutospacing="1" w:after="100" w:afterAutospacing="1" w:line="240" w:lineRule="auto"/>
+        <w:jc w:val="center"/>
+        <w:textAlignment w:val="baseline"/>
+        <w:rPr>
+          <w:rFonts w:ascii="Times New Roman" w:eastAsia="Times New Roman" w:hAnsi="Times New Roman" w:cs="Times New Roman"/>
+          <w:sz w:val="24"/>
+          <w:szCs w:val="24"/>
+          <w:lang w:val="en-US"/>
+        </w:rPr>
+      </w:pPr>
+      <w:r>
+        <w:rPr>
+          <w:rFonts w:ascii="Times New Roman" w:eastAsia="Times New Roman" w:hAnsi="Times New Roman" w:cs="Times New Roman"/>
+          <w:sz w:val="24"/>
+          <w:szCs w:val="24"/>
+          <w:lang w:val="en-US"/>
+        </w:rPr>
+        <w:t> </w:t>
+      </w:r>
+    </w:p>
+    <w:p>
+      <w:pPr>
+        <w:spacing w:before="100" w:beforeAutospacing="1" w:after="100" w:afterAutospacing="1" w:line="240" w:lineRule="auto"/>
+        <w:jc w:val="center"/>
+        <w:textAlignment w:val="baseline"/>
+        <w:rPr>
+          <w:rFonts w:ascii="Times New Roman" w:eastAsia="Times New Roman" w:hAnsi="Times New Roman" w:cs="Times New Roman"/>
+          <w:sz w:val="24"/>
+          <w:szCs w:val="24"/>
+          <w:lang w:val="en-US"/>
+        </w:rPr>
+      </w:pPr>
+      <w:r>
+        <w:rPr>
+          <w:rFonts w:ascii="Times New Roman" w:eastAsia="Times New Roman" w:hAnsi="Times New Roman" w:cs="Times New Roman"/>
+          <w:sz w:val="24"/>
+          <w:szCs w:val="24"/>
+          <w:lang w:val="en-US"/>
+        </w:rPr>
+        <w:t> </w:t>
+      </w:r>
+    </w:p>
+    <w:p>
+      <w:pPr>
+        <w:spacing w:before="100" w:beforeAutospacing="1" w:after="100" w:afterAutospacing="1" w:line="240" w:lineRule="auto"/>
+        <w:jc w:val="center"/>
+        <w:textAlignment w:val="baseline"/>
+        <w:rPr>
+          <w:rFonts w:ascii="Times New Roman" w:eastAsia="Times New Roman" w:hAnsi="Times New Roman" w:cs="Times New Roman"/>
+          <w:sz w:val="52"/>
+          <w:szCs w:val="52"/>
+          <w:lang w:val="en-US"/>
+        </w:rPr>
+      </w:pPr>
+      <w:r>
+        <w:rPr>
+          <w:rFonts w:ascii="Times New Roman" w:eastAsia="Times New Roman" w:hAnsi="Times New Roman" w:cs="Times New Roman"/>
+          <w:sz w:val="52"/>
+          <w:szCs w:val="52"/>
+          <w:lang w:val="en-US"/>
+        </w:rPr>
+        <w:t>Re</w:t>
+      </w:r>
+      <w:r>
+        <w:rPr>
+          <w:rFonts w:ascii="Times New Roman" w:eastAsia="Times New Roman" w:hAnsi="Times New Roman" w:cs="Times New Roman"/>
+          <w:sz w:val="52"/>
+          <w:szCs w:val="52"/>
+          <w:lang w:val="en-US"/>
+        </w:rPr>
+        <w:t>port of Programming Assignment 12</w:t>
+      </w:r>
+    </w:p>
+    <w:p>
+      <w:pPr>
+        <w:spacing w:before="100" w:beforeAutospacing="1" w:after="100" w:afterAutospacing="1" w:line="240" w:lineRule="auto"/>
+        <w:jc w:val="center"/>
+        <w:textAlignment w:val="baseline"/>
+        <w:rPr>
+          <w:rFonts w:ascii="Times New Roman" w:eastAsia="Times New Roman" w:hAnsi="Times New Roman" w:cs="Times New Roman"/>
+          <w:sz w:val="24"/>
+          <w:szCs w:val="24"/>
+          <w:lang w:val="en-US"/>
+        </w:rPr>
+      </w:pPr>
+      <w:proofErr w:type="spellStart"/>
+      <w:r>
+        <w:rPr>
+          <w:rFonts w:ascii="Times New Roman" w:eastAsia="Times New Roman" w:hAnsi="Times New Roman" w:cs="Times New Roman"/>
+          <w:sz w:val="52"/>
+          <w:szCs w:val="52"/>
+          <w:lang w:val="en-US"/>
+        </w:rPr>
+        <w:t>Weiler</w:t>
+      </w:r>
+      <w:proofErr w:type="spellEnd"/>
+      <w:r>
+        <w:rPr>
+          <w:rFonts w:ascii="Times New Roman" w:eastAsia="Times New Roman" w:hAnsi="Times New Roman" w:cs="Times New Roman"/>
+          <w:sz w:val="52"/>
+          <w:szCs w:val="52"/>
+          <w:lang w:val="en-US"/>
+        </w:rPr>
+        <w:t>-Atherton Algorithm for Polygon Clipping</w:t>
+      </w:r>
+      <w:r>
+        <w:rPr>
+          <w:rFonts w:ascii="Calibri" w:eastAsia="Times New Roman" w:hAnsi="Calibri" w:cs="Calibri"/>
+          <w:sz w:val="52"/>
+          <w:szCs w:val="52"/>
+          <w:lang w:val="en-US"/>
+        </w:rPr>
+        <w:t> </w:t>
+      </w:r>
+    </w:p>
+    <w:p>
+      <w:pPr>
+        <w:spacing w:before="100" w:beforeAutospacing="1" w:after="100" w:afterAutospacing="1" w:line="240" w:lineRule="auto"/>
+        <w:jc w:val="center"/>
+        <w:textAlignment w:val="baseline"/>
+        <w:rPr>
+          <w:rFonts w:ascii="Times New Roman" w:eastAsia="Times New Roman" w:hAnsi="Times New Roman" w:cs="Times New Roman"/>
+          <w:sz w:val="24"/>
+          <w:szCs w:val="24"/>
+          <w:lang w:val="en-US"/>
+        </w:rPr>
+      </w:pPr>
+      <w:r>
+        <w:rPr>
+          <w:rFonts w:ascii="Times New Roman" w:eastAsia="Times New Roman" w:hAnsi="Times New Roman" w:cs="Times New Roman"/>
+          <w:sz w:val="28"/>
+          <w:szCs w:val="28"/>
+          <w:lang w:val="en-US"/>
+        </w:rPr>
+        <w:t> </w:t>
+      </w:r>
+    </w:p>
+    <w:p>
+      <w:pPr>
+        <w:spacing w:before="100" w:beforeAutospacing="1" w:after="100" w:afterAutospacing="1" w:line="240" w:lineRule="auto"/>
+        <w:jc w:val="center"/>
+        <w:textAlignment w:val="baseline"/>
+        <w:rPr>
+          <w:rFonts w:ascii="Times New Roman" w:eastAsia="Times New Roman" w:hAnsi="Times New Roman" w:cs="Times New Roman"/>
+          <w:sz w:val="24"/>
+          <w:szCs w:val="24"/>
+          <w:lang w:val="en-US"/>
+        </w:rPr>
+      </w:pPr>
+      <w:r>
+        <w:rPr>
+          <w:rFonts w:ascii="Times New Roman" w:eastAsia="Times New Roman" w:hAnsi="Times New Roman" w:cs="Times New Roman"/>
+          <w:sz w:val="28"/>
+          <w:szCs w:val="28"/>
+          <w:lang w:val="en-US"/>
+        </w:rPr>
+        <w:t>Computer Graphics and Animations </w:t>
+      </w:r>
+    </w:p>
+    <w:p>
+      <w:pPr>
+        <w:spacing w:before="100" w:beforeAutospacing="1" w:after="100" w:afterAutospacing="1" w:line="240" w:lineRule="auto"/>
+        <w:jc w:val="center"/>
+        <w:textAlignment w:val="baseline"/>
+        <w:rPr>
+          <w:rFonts w:ascii="Times New Roman" w:eastAsia="Times New Roman" w:hAnsi="Times New Roman" w:cs="Times New Roman"/>
+          <w:sz w:val="24"/>
+          <w:szCs w:val="24"/>
+          <w:lang w:val="en-US"/>
+        </w:rPr>
+      </w:pPr>
+      <w:r>
+        <w:rPr>
+          <w:rFonts w:ascii="Times New Roman" w:eastAsia="Times New Roman" w:hAnsi="Times New Roman" w:cs="Times New Roman"/>
+          <w:sz w:val="24"/>
+          <w:szCs w:val="24"/>
+          <w:lang w:val="en-US"/>
+        </w:rPr>
+        <w:t> </w:t>
+      </w:r>
+    </w:p>
+    <w:p>
+      <w:pPr>
+        <w:spacing w:before="100" w:beforeAutospacing="1" w:after="100" w:afterAutospacing="1" w:line="240" w:lineRule="auto"/>
+        <w:jc w:val="center"/>
+        <w:textAlignment w:val="baseline"/>
+        <w:rPr>
+          <w:rFonts w:ascii="Times New Roman" w:eastAsia="Times New Roman" w:hAnsi="Times New Roman" w:cs="Times New Roman"/>
+          <w:sz w:val="24"/>
+          <w:szCs w:val="24"/>
+          <w:lang w:val="en-US"/>
+        </w:rPr>
+      </w:pPr>
+      <w:r>
+        <w:rPr>
+          <w:rFonts w:ascii="Times New Roman" w:eastAsia="Times New Roman" w:hAnsi="Times New Roman" w:cs="Times New Roman"/>
+          <w:sz w:val="24"/>
+          <w:szCs w:val="24"/>
+          <w:lang w:val="en-US"/>
+        </w:rPr>
+        <w:t> </w:t>
+      </w:r>
+    </w:p>
+    <w:p>
+      <w:pPr>
+        <w:spacing w:before="100" w:beforeAutospacing="1" w:after="100" w:afterAutospacing="1" w:line="240" w:lineRule="auto"/>
+        <w:jc w:val="center"/>
+        <w:textAlignment w:val="baseline"/>
+        <w:rPr>
+          <w:rFonts w:ascii="Times New Roman" w:eastAsia="Times New Roman" w:hAnsi="Times New Roman" w:cs="Times New Roman"/>
+          <w:sz w:val="24"/>
+          <w:szCs w:val="24"/>
+          <w:lang w:val="en-US"/>
+        </w:rPr>
+      </w:pPr>
+      <w:r>
+        <w:rPr>
+          <w:rFonts w:ascii="Times New Roman" w:eastAsia="Times New Roman" w:hAnsi="Times New Roman" w:cs="Times New Roman"/>
+          <w:sz w:val="24"/>
+          <w:szCs w:val="24"/>
+          <w:lang w:val="en-US"/>
+        </w:rPr>
+        <w:t> </w:t>
+      </w:r>
+    </w:p>
+    <w:p>
+      <w:pPr>
+        <w:spacing w:before="100" w:beforeAutospacing="1" w:after="100" w:afterAutospacing="1" w:line="240" w:lineRule="auto"/>
+        <w:jc w:val="center"/>
+        <w:textAlignment w:val="baseline"/>
+        <w:rPr>
+          <w:rFonts w:ascii="Times New Roman" w:eastAsia="Times New Roman" w:hAnsi="Times New Roman" w:cs="Times New Roman"/>
+          <w:sz w:val="24"/>
+          <w:szCs w:val="24"/>
+          <w:lang w:val="en-US"/>
+        </w:rPr>
+      </w:pPr>
+      <w:proofErr w:type="spellStart"/>
+      <w:r>
+        <w:rPr>
+          <w:rFonts w:ascii="Times New Roman" w:eastAsia="Times New Roman" w:hAnsi="Times New Roman" w:cs="Times New Roman"/>
+          <w:sz w:val="24"/>
+          <w:szCs w:val="24"/>
+          <w:lang w:val="en-US"/>
+        </w:rPr>
+        <w:t>Hilman</w:t>
+      </w:r>
+      <w:proofErr w:type="spellEnd"/>
+      <w:r>
+        <w:rPr>
+          <w:rFonts w:ascii="Times New Roman" w:eastAsia="Times New Roman" w:hAnsi="Times New Roman" w:cs="Times New Roman"/>
+          <w:sz w:val="24"/>
+          <w:szCs w:val="24"/>
+          <w:lang w:val="en-US"/>
+        </w:rPr>
+        <w:t xml:space="preserve"> </w:t>
+      </w:r>
+      <w:proofErr w:type="spellStart"/>
+      <w:r>
+        <w:rPr>
+          <w:rFonts w:ascii="Times New Roman" w:eastAsia="Times New Roman" w:hAnsi="Times New Roman" w:cs="Times New Roman"/>
+          <w:sz w:val="24"/>
+          <w:szCs w:val="24"/>
+          <w:lang w:val="en-US"/>
+        </w:rPr>
+        <w:t>Revanda</w:t>
+      </w:r>
+      <w:proofErr w:type="spellEnd"/>
+      <w:r>
+        <w:rPr>
+          <w:rFonts w:ascii="Times New Roman" w:eastAsia="Times New Roman" w:hAnsi="Times New Roman" w:cs="Times New Roman"/>
+          <w:sz w:val="24"/>
+          <w:szCs w:val="24"/>
+          <w:lang w:val="en-US"/>
+        </w:rPr>
+        <w:t xml:space="preserve"> (0012015000</w:t>
+      </w:r>
+      <w:r>
+        <w:rPr>
+          <w:rFonts w:ascii="Times New Roman" w:eastAsia="Times New Roman" w:hAnsi="Times New Roman" w:cs="Times New Roman"/>
+          <w:sz w:val="24"/>
+          <w:szCs w:val="24"/>
+          <w:lang w:val="en-US"/>
+        </w:rPr>
+        <w:t>38</w:t>
+      </w:r>
+      <w:r>
+        <w:rPr>
+          <w:rFonts w:ascii="Times New Roman" w:eastAsia="Times New Roman" w:hAnsi="Times New Roman" w:cs="Times New Roman"/>
+          <w:sz w:val="24"/>
+          <w:szCs w:val="24"/>
+          <w:lang w:val="en-US"/>
+        </w:rPr>
+        <w:t>) </w:t>
+      </w:r>
+    </w:p>
+    <w:p>
+      <w:pPr>
+        <w:spacing w:before="100" w:beforeAutospacing="1" w:after="100" w:afterAutospacing="1" w:line="240" w:lineRule="auto"/>
+        <w:jc w:val="center"/>
+        <w:textAlignment w:val="baseline"/>
+        <w:rPr>
+          <w:rFonts w:ascii="Times New Roman" w:eastAsia="Times New Roman" w:hAnsi="Times New Roman" w:cs="Times New Roman"/>
+          <w:sz w:val="24"/>
+          <w:szCs w:val="24"/>
+          <w:lang w:val="en-US"/>
+        </w:rPr>
+      </w:pPr>
+      <w:r>
+        <w:rPr>
+          <w:rFonts w:ascii="Times New Roman" w:eastAsia="Times New Roman" w:hAnsi="Times New Roman" w:cs="Times New Roman"/>
+          <w:sz w:val="24"/>
+          <w:szCs w:val="24"/>
+          <w:lang w:val="en-US"/>
+        </w:rPr>
+        <w:t xml:space="preserve">Nikita </w:t>
+      </w:r>
+      <w:proofErr w:type="spellStart"/>
+      <w:r>
+        <w:rPr>
+          <w:rFonts w:ascii="Times New Roman" w:eastAsia="Times New Roman" w:hAnsi="Times New Roman" w:cs="Times New Roman"/>
+          <w:sz w:val="24"/>
+          <w:szCs w:val="24"/>
+          <w:lang w:val="en-US"/>
+        </w:rPr>
+        <w:t>Chrissandha</w:t>
+      </w:r>
+      <w:proofErr w:type="spellEnd"/>
+      <w:r>
+        <w:rPr>
+          <w:rFonts w:ascii="Times New Roman" w:eastAsia="Times New Roman" w:hAnsi="Times New Roman" w:cs="Times New Roman"/>
+          <w:sz w:val="24"/>
+          <w:szCs w:val="24"/>
+          <w:lang w:val="en-US"/>
+        </w:rPr>
+        <w:t xml:space="preserve"> M (001201500031</w:t>
+      </w:r>
+      <w:r>
+        <w:rPr>
+          <w:rFonts w:ascii="Times New Roman" w:eastAsia="Times New Roman" w:hAnsi="Times New Roman" w:cs="Times New Roman"/>
+          <w:sz w:val="24"/>
+          <w:szCs w:val="24"/>
+          <w:lang w:val="en-US"/>
+        </w:rPr>
+        <w:t>) </w:t>
+      </w:r>
+    </w:p>
+    <w:p>
+      <w:pPr>
+        <w:spacing w:before="100" w:beforeAutospacing="1" w:after="100" w:afterAutospacing="1" w:line="240" w:lineRule="auto"/>
+        <w:jc w:val="center"/>
+        <w:textAlignment w:val="baseline"/>
+        <w:rPr>
+          <w:rFonts w:ascii="Times New Roman" w:eastAsia="Times New Roman" w:hAnsi="Times New Roman" w:cs="Times New Roman"/>
+          <w:sz w:val="24"/>
+          <w:szCs w:val="24"/>
+          <w:lang w:val="en-US"/>
+        </w:rPr>
+      </w:pPr>
+      <w:proofErr w:type="spellStart"/>
+      <w:r>
+        <w:rPr>
+          <w:rFonts w:ascii="Times New Roman" w:eastAsia="Times New Roman" w:hAnsi="Times New Roman" w:cs="Times New Roman"/>
+          <w:sz w:val="24"/>
+          <w:szCs w:val="24"/>
+          <w:lang w:val="en-US"/>
+        </w:rPr>
+        <w:t>Predrika</w:t>
+      </w:r>
+      <w:proofErr w:type="spellEnd"/>
+      <w:r>
+        <w:rPr>
+          <w:rFonts w:ascii="Times New Roman" w:eastAsia="Times New Roman" w:hAnsi="Times New Roman" w:cs="Times New Roman"/>
+          <w:sz w:val="24"/>
+          <w:szCs w:val="24"/>
+          <w:lang w:val="en-US"/>
+        </w:rPr>
+        <w:t xml:space="preserve"> Br </w:t>
+      </w:r>
+      <w:proofErr w:type="spellStart"/>
+      <w:r>
+        <w:rPr>
+          <w:rFonts w:ascii="Times New Roman" w:eastAsia="Times New Roman" w:hAnsi="Times New Roman" w:cs="Times New Roman"/>
+          <w:sz w:val="24"/>
+          <w:szCs w:val="24"/>
+          <w:lang w:val="en-US"/>
+        </w:rPr>
+        <w:t>Ginting</w:t>
+      </w:r>
+      <w:proofErr w:type="spellEnd"/>
+      <w:r>
+        <w:rPr>
+          <w:rFonts w:ascii="Times New Roman" w:eastAsia="Times New Roman" w:hAnsi="Times New Roman" w:cs="Times New Roman"/>
+          <w:sz w:val="24"/>
+          <w:szCs w:val="24"/>
+          <w:lang w:val="en-US"/>
+        </w:rPr>
+        <w:t xml:space="preserve"> (001201500032</w:t>
+      </w:r>
+      <w:r>
+        <w:rPr>
+          <w:rFonts w:ascii="Times New Roman" w:eastAsia="Times New Roman" w:hAnsi="Times New Roman" w:cs="Times New Roman"/>
+          <w:sz w:val="24"/>
+          <w:szCs w:val="24"/>
+          <w:lang w:val="en-US"/>
+        </w:rPr>
+        <w:t>) </w:t>
+      </w:r>
+    </w:p>
+    <w:p>
+      <w:pPr>
+        <w:spacing w:before="100" w:beforeAutospacing="1" w:after="100" w:afterAutospacing="1" w:line="240" w:lineRule="auto"/>
+        <w:jc w:val="center"/>
+        <w:textAlignment w:val="baseline"/>
+        <w:rPr>
+          <w:rFonts w:ascii="Times New Roman" w:eastAsia="Times New Roman" w:hAnsi="Times New Roman" w:cs="Times New Roman"/>
+          <w:sz w:val="24"/>
+          <w:szCs w:val="24"/>
+          <w:lang w:val="en-US"/>
+        </w:rPr>
+      </w:pPr>
+      <w:r>
+        <w:rPr>
+          <w:rFonts w:ascii="Times New Roman" w:eastAsia="Times New Roman" w:hAnsi="Times New Roman" w:cs="Times New Roman"/>
+          <w:sz w:val="24"/>
+          <w:szCs w:val="24"/>
+          <w:lang w:val="en-US"/>
+        </w:rPr>
+        <w:t> </w:t>
+      </w:r>
+    </w:p>
+    <w:p>
+      <w:pPr>
+        <w:spacing w:before="100" w:beforeAutospacing="1" w:after="100" w:afterAutospacing="1" w:line="240" w:lineRule="auto"/>
+        <w:jc w:val="center"/>
+        <w:textAlignment w:val="baseline"/>
+        <w:rPr>
+          <w:rFonts w:ascii="Times New Roman" w:eastAsia="Times New Roman" w:hAnsi="Times New Roman" w:cs="Times New Roman"/>
+          <w:sz w:val="24"/>
+          <w:szCs w:val="24"/>
+          <w:lang w:val="en-US"/>
+        </w:rPr>
+      </w:pPr>
+      <w:r>
+        <w:rPr>
+          <w:rFonts w:ascii="Times New Roman" w:eastAsia="Times New Roman" w:hAnsi="Times New Roman" w:cs="Times New Roman"/>
+          <w:sz w:val="24"/>
+          <w:szCs w:val="24"/>
+          <w:lang w:val="en-US"/>
+        </w:rPr>
+        <w:t>CIT 2 2015 </w:t>
+      </w:r>
+    </w:p>
+    <w:p>
+      <w:pPr>
+        <w:rPr>
+          <w:lang w:val="en-US"/>
+        </w:rPr>
+      </w:pPr>
+    </w:p>
+    <w:p>
+      <w:pPr>
+        <w:rPr>
+          <w:lang w:val="en-US"/>
+        </w:rPr>
+      </w:pPr>
+    </w:p>
+    <w:p>
+      <w:pPr>
+        <w:rPr>
+          <w:lang w:val="en-US"/>
+        </w:rPr>
+      </w:pPr>
+    </w:p>
+    <w:p>
+      <w:pPr>
+        <w:rPr>
+          <w:lang w:val="en-US"/>
+        </w:rPr>
+      </w:pPr>
+    </w:p>
+    <w:p>
+      <w:pPr>
+        <w:rPr>
+          <w:lang w:val="en-US"/>
+        </w:rPr>
+      </w:pPr>
+    </w:p>
+    <w:p>
+      <w:pPr>
+        <w:rPr>
+          <w:lang w:val="en-US"/>
+        </w:rPr>
+      </w:pPr>
+    </w:p>
+    <w:p>
+      <w:pPr>
+        <w:rPr>
+          <w:lang w:val="en-US"/>
+        </w:rPr>
+      </w:pPr>
+      <w:r>
+        <w:rPr>
+          <w:lang w:val="en-US"/>
+        </w:rPr>
+        <w:lastRenderedPageBreak/>
+        <w:t>//</w:t>
+      </w:r>
+      <w:proofErr w:type="spellStart"/>
+      <w:r>
+        <w:rPr>
+          <w:lang w:val="en-US"/>
+        </w:rPr>
+        <w:t>kalo</w:t>
+      </w:r>
+      <w:proofErr w:type="spellEnd"/>
+      <w:r>
+        <w:rPr>
+          <w:lang w:val="en-US"/>
+        </w:rPr>
+        <w:t xml:space="preserve"> </w:t>
+      </w:r>
+      <w:proofErr w:type="spellStart"/>
+      <w:r>
+        <w:rPr>
+          <w:lang w:val="en-US"/>
+        </w:rPr>
+        <w:t>dalam</w:t>
+      </w:r>
+      <w:proofErr w:type="spellEnd"/>
+      <w:r>
+        <w:rPr>
+          <w:lang w:val="en-US"/>
+        </w:rPr>
+        <w:t xml:space="preserve"> </w:t>
+      </w:r>
+      <w:r>
+        <w:rPr>
+          <w:lang w:val="en-US"/>
+        </w:rPr>
+        <w:t xml:space="preserve">dot </w:t>
+      </w:r>
+      <w:proofErr w:type="spellStart"/>
+      <w:r>
+        <w:rPr>
+          <w:lang w:val="en-US"/>
+        </w:rPr>
+        <w:t>udah</w:t>
+      </w:r>
+      <w:proofErr w:type="spellEnd"/>
+      <w:r>
+        <w:rPr>
+          <w:lang w:val="en-US"/>
+        </w:rPr>
+        <w:t xml:space="preserve"> </w:t>
+      </w:r>
+      <w:proofErr w:type="spellStart"/>
+      <w:r>
+        <w:rPr>
+          <w:lang w:val="en-US"/>
+        </w:rPr>
+        <w:t>selesai</w:t>
+      </w:r>
+      <w:proofErr w:type="spellEnd"/>
+      <w:r>
+        <w:rPr>
+          <w:lang w:val="en-US"/>
+        </w:rPr>
+        <w:t xml:space="preserve">, </w:t>
+      </w:r>
+      <w:proofErr w:type="spellStart"/>
+      <w:r>
+        <w:rPr>
+          <w:lang w:val="en-US"/>
+        </w:rPr>
+        <w:t>hapus</w:t>
+      </w:r>
+      <w:proofErr w:type="spellEnd"/>
+      <w:r>
+        <w:rPr>
+          <w:lang w:val="en-US"/>
+        </w:rPr>
+        <w:t xml:space="preserve"> </w:t>
+      </w:r>
+      <w:proofErr w:type="spellStart"/>
+      <w:r>
+        <w:rPr>
+          <w:lang w:val="en-US"/>
+        </w:rPr>
+        <w:t>aja</w:t>
+      </w:r>
+      <w:proofErr w:type="spellEnd"/>
+      <w:r>
+        <w:rPr>
+          <w:lang w:val="en-US"/>
+        </w:rPr>
+        <w:t xml:space="preserve"> </w:t>
+      </w:r>
+      <w:proofErr w:type="spellStart"/>
+      <w:r>
+        <w:rPr>
+          <w:lang w:val="en-US"/>
+        </w:rPr>
+        <w:t>headingnya</w:t>
+      </w:r>
+      <w:proofErr w:type="spellEnd"/>
+      <w:r>
+        <w:rPr>
+          <w:lang w:val="en-US"/>
+        </w:rPr>
+        <w:br/>
+      </w:r>
+      <w:proofErr w:type="spellStart"/>
+      <w:r>
+        <w:rPr>
+          <w:lang w:val="en-US"/>
+        </w:rPr>
+        <w:t>itu</w:t>
+      </w:r>
+      <w:proofErr w:type="spellEnd"/>
+      <w:r>
+        <w:rPr>
+          <w:lang w:val="en-US"/>
+        </w:rPr>
+        <w:t xml:space="preserve"> heading </w:t>
+      </w:r>
+      <w:proofErr w:type="spellStart"/>
+      <w:r>
+        <w:rPr>
+          <w:lang w:val="en-US"/>
+        </w:rPr>
+        <w:t>biar</w:t>
+      </w:r>
+      <w:proofErr w:type="spellEnd"/>
+      <w:r>
+        <w:rPr>
+          <w:lang w:val="en-US"/>
+        </w:rPr>
+        <w:t xml:space="preserve"> </w:t>
+      </w:r>
+      <w:proofErr w:type="spellStart"/>
+      <w:r>
+        <w:rPr>
+          <w:lang w:val="en-US"/>
+        </w:rPr>
+        <w:t>mempermudah</w:t>
+      </w:r>
+      <w:proofErr w:type="spellEnd"/>
+    </w:p>
     <w:p>
       <w:pPr>
         <w:pStyle w:val="Heading1"/>
@@ -18,70 +735,87 @@
     <w:p>
       <w:pPr>
         <w:pStyle w:val="Heading2"/>
-        <w:numPr>
-          <w:ilvl w:val="0"/>
-          <w:numId w:val="4"/>
-        </w:numPr>
+        <w:ind w:left="720"/>
         <w:rPr>
           <w:rStyle w:val="eop"/>
         </w:rPr>
       </w:pPr>
-      <w:r>
-        <w:rPr>
-          <w:rStyle w:val="normaltextrun"/>
-        </w:rPr>
-        <w:t>What is the program about?</w:t>
-      </w:r>
-      <w:r>
-        <w:rPr>
-          <w:rStyle w:val="eop"/>
-        </w:rPr>
-        <w:t> </w:t>
-      </w:r>
     </w:p>
     <w:p>
       <w:pPr>
         <w:pStyle w:val="ListParagraph"/>
-      </w:pPr>
-      <w:r>
-        <w:t>The Weiler – Atherton method for polygon clipping is fully implemented in this program.</w:t>
-      </w:r>
-    </w:p>
-    <w:p>
-      <w:pPr>
-        <w:pStyle w:val="Heading2"/>
-        <w:numPr>
-          <w:ilvl w:val="0"/>
-          <w:numId w:val="4"/>
-        </w:numPr>
-      </w:pPr>
-      <w:r>
-        <w:rPr>
-          <w:rStyle w:val="normaltextrun"/>
-        </w:rPr>
-        <w:t>In what language is the program implemented?</w:t>
-      </w:r>
-      <w:r>
-        <w:rPr>
-          <w:rStyle w:val="eop"/>
-        </w:rPr>
-        <w:t> </w:t>
-      </w:r>
-    </w:p>
-    <w:p>
-      <w:pPr>
-        <w:ind w:left="720"/>
-      </w:pPr>
-      <w:r>
-        <w:t xml:space="preserve">This program was created using Visual Basic programming language. In this report, we explain about basic </w:t>
-      </w:r>
-      <w:r>
-        <w:t>theory, how to use the application, design of the application, evaluation of the main features, work lo</w:t>
-      </w:r>
-      <w:bookmarkStart w:id="0" w:name="_GoBack"/>
-      <w:bookmarkEnd w:id="0"/>
-      <w:r>
-        <w:t>g, conclusion and remarks.</w:t>
+        <w:ind w:left="450" w:firstLine="270"/>
+        <w:rPr>
+          <w:lang w:val="en-US"/>
+        </w:rPr>
+      </w:pPr>
+      <w:r>
+        <w:rPr>
+          <w:lang w:val="en-US"/>
+        </w:rPr>
+        <w:t>The program is about drawing and clipping polygon</w:t>
+      </w:r>
+      <w:r>
+        <w:rPr>
+          <w:lang w:val="en-US"/>
+        </w:rPr>
+        <w:t>/polygons</w:t>
+      </w:r>
+      <w:r>
+        <w:rPr>
+          <w:lang w:val="en-US"/>
+        </w:rPr>
+        <w:t xml:space="preserve">. </w:t>
+      </w:r>
+      <w:r>
+        <w:t>The Weiler – Atherton Algorithm</w:t>
+      </w:r>
+      <w:r>
+        <w:t xml:space="preserve"> for polygon clipping is fully implemented in this program.</w:t>
+      </w:r>
+      <w:r>
+        <w:rPr>
+          <w:lang w:val="en-US"/>
+        </w:rPr>
+        <w:t xml:space="preserve"> Other than those, user can also refresh the screen, delete, and save the polygon/polygons.</w:t>
+      </w:r>
+    </w:p>
+    <w:p>
+      <w:pPr>
+        <w:ind w:left="450" w:firstLine="270"/>
+      </w:pPr>
+      <w:r>
+        <w:t xml:space="preserve">This program was created using Visual Basic programming language. </w:t>
+      </w:r>
+      <w:r>
+        <w:rPr>
+          <w:lang w:val="en-US"/>
+        </w:rPr>
+        <w:t>The report</w:t>
+      </w:r>
+      <w:r>
+        <w:t xml:space="preserve"> </w:t>
+      </w:r>
+      <w:r>
+        <w:rPr>
+          <w:lang w:val="en-US"/>
+        </w:rPr>
+        <w:t>includes</w:t>
+      </w:r>
+      <w:r>
+        <w:t xml:space="preserve"> basic </w:t>
+      </w:r>
+      <w:r>
+        <w:t xml:space="preserve">theory, how to use the application, design of the application, evaluation of the main features, work log, </w:t>
+      </w:r>
+      <w:r>
+        <w:rPr>
+          <w:lang w:val="en-US"/>
+        </w:rPr>
+        <w:t xml:space="preserve">and </w:t>
+      </w:r>
+      <w:r>
+        <w:t>conclusion and remarks.</w:t>
       </w:r>
     </w:p>
     <w:p>
@@ -430,6 +1164,7 @@
         <w:rPr>
           <w:lang w:val="en-US"/>
         </w:rPr>
+        <w:lastRenderedPageBreak/>
         <w:t>Implementation</w:t>
       </w:r>
     </w:p>
@@ -448,16 +1183,105 @@
       <w:r>
         <w:rPr>
           <w:rFonts w:eastAsia="Times New Roman"/>
-        </w:rPr>
-        <w:t>Explain the main interface of the program. </w:t>
-      </w:r>
-      <w:r>
-        <w:rPr>
-          <w:rFonts w:eastAsia="Times New Roman"/>
-          <w:lang w:val="en-US"/>
-        </w:rPr>
-        <w:t> </w:t>
-      </w:r>
+          <w:lang w:val="en-US"/>
+        </w:rPr>
+        <w:t>Main interface</w:t>
+      </w:r>
+    </w:p>
+    <w:p>
+      <w:pPr>
+        <w:ind w:left="720"/>
+        <w:rPr>
+          <w:lang w:val="en-US"/>
+        </w:rPr>
+      </w:pPr>
+      <w:r>
+        <w:rPr>
+          <w:noProof/>
+        </w:rPr>
+        <w:drawing>
+          <wp:inline distT="0" distB="0" distL="0" distR="0" wp14:anchorId="0C433E44" wp14:editId="2A4A5461">
+            <wp:extent cx="5426982" cy="3153074"/>
+            <wp:effectExtent l="0" t="0" r="2540" b="9525"/>
+            <wp:docPr id="1" name="Picture 1"/>
+            <wp:cNvGraphicFramePr>
+              <a:graphicFrameLocks xmlns:a="http://schemas.openxmlformats.org/drawingml/2006/main" noChangeAspect="1"/>
+            </wp:cNvGraphicFramePr>
+            <a:graphic xmlns:a="http://schemas.openxmlformats.org/drawingml/2006/main">
+              <a:graphicData uri="http://schemas.openxmlformats.org/drawingml/2006/picture">
+                <pic:pic xmlns:pic="http://schemas.openxmlformats.org/drawingml/2006/picture">
+                  <pic:nvPicPr>
+                    <pic:cNvPr id="1" name=""/>
+                    <pic:cNvPicPr/>
+                  </pic:nvPicPr>
+                  <pic:blipFill rotWithShape="1">
+                    <a:blip r:embed="rId5"/>
+                    <a:srcRect l="133" t="918" r="255" b="-417"/>
+                    <a:stretch/>
+                  </pic:blipFill>
+                  <pic:spPr bwMode="auto">
+                    <a:xfrm>
+                      <a:off x="0" y="0"/>
+                      <a:ext cx="5497214" cy="3193879"/>
+                    </a:xfrm>
+                    <a:prstGeom prst="rect">
+                      <a:avLst/>
+                    </a:prstGeom>
+                    <a:ln>
+                      <a:noFill/>
+                    </a:ln>
+                    <a:extLst>
+                      <a:ext uri="{53640926-AAD7-44D8-BBD7-CCE9431645EC}">
+                        <a14:shadowObscured xmlns:a14="http://schemas.microsoft.com/office/drawing/2010/main"/>
+                      </a:ext>
+                    </a:extLst>
+                  </pic:spPr>
+                </pic:pic>
+              </a:graphicData>
+            </a:graphic>
+          </wp:inline>
+        </w:drawing>
+      </w:r>
+    </w:p>
+    <w:p>
+      <w:pPr>
+        <w:ind w:left="720"/>
+        <w:rPr>
+          <w:lang w:val="en-US"/>
+        </w:rPr>
+      </w:pPr>
+      <w:r>
+        <w:rPr>
+          <w:lang w:val="en-US"/>
+        </w:rPr>
+        <w:t>The application is named Hil-Nik-Cha Drawing App which was names of the developers. With color palette of silver, brown, dark turquoise, black and white</w:t>
+      </w:r>
+      <w:r>
+        <w:rPr>
+          <w:lang w:val="en-US"/>
+        </w:rPr>
+        <w:t xml:space="preserve">, the user interface is </w:t>
+      </w:r>
+      <w:r>
+        <w:rPr>
+          <w:lang w:val="en-US"/>
+        </w:rPr>
+        <w:t>a flat modern look. The features of the app</w:t>
+      </w:r>
+      <w:r>
+        <w:rPr>
+          <w:lang w:val="en-US"/>
+        </w:rPr>
+        <w:t xml:space="preserve"> include draw single and multiple polygon, Clipping the polygon with rectangle and polygon, delete polygon, refresh the screen, save polygon, and showing the list of polygon and clipping.</w:t>
+      </w:r>
+    </w:p>
+    <w:p>
+      <w:pPr>
+        <w:ind w:left="540"/>
+        <w:rPr>
+          <w:lang w:val="en-US"/>
+        </w:rPr>
+      </w:pPr>
     </w:p>
     <w:p>
       <w:pPr>
@@ -468,15 +1292,685 @@
         </w:numPr>
         <w:rPr>
           <w:rFonts w:eastAsia="Times New Roman"/>
-          <w:lang w:val="en-US"/>
         </w:rPr>
       </w:pPr>
       <w:r>
         <w:rPr>
           <w:rFonts w:eastAsia="Times New Roman"/>
-        </w:rPr>
-        <w:t>Explain every feature in the program and how to use them</w:t>
-      </w:r>
+          <w:lang w:val="en-US"/>
+        </w:rPr>
+        <w:t>Canvas/Picture Image</w:t>
+      </w:r>
+    </w:p>
+    <w:p>
+      <w:pPr>
+        <w:ind w:left="4590"/>
+        <w:rPr>
+          <w:noProof/>
+          <w:lang w:val="en-US"/>
+        </w:rPr>
+      </w:pPr>
+      <w:r>
+        <w:rPr>
+          <w:noProof/>
+        </w:rPr>
+        <w:drawing>
+          <wp:anchor distT="0" distB="0" distL="114300" distR="114300" simplePos="0" relativeHeight="251652608" behindDoc="0" locked="0" layoutInCell="1" allowOverlap="1" wp14:anchorId="786FC241">
+            <wp:simplePos x="0" y="0"/>
+            <wp:positionH relativeFrom="column">
+              <wp:posOffset>478790</wp:posOffset>
+            </wp:positionH>
+            <wp:positionV relativeFrom="paragraph">
+              <wp:posOffset>8255</wp:posOffset>
+            </wp:positionV>
+            <wp:extent cx="2284730" cy="1588770"/>
+            <wp:effectExtent l="0" t="0" r="1270" b="0"/>
+            <wp:wrapSquare wrapText="bothSides"/>
+            <wp:docPr id="3" name="Picture 3"/>
+            <wp:cNvGraphicFramePr>
+              <a:graphicFrameLocks xmlns:a="http://schemas.openxmlformats.org/drawingml/2006/main" noChangeAspect="1"/>
+            </wp:cNvGraphicFramePr>
+            <a:graphic xmlns:a="http://schemas.openxmlformats.org/drawingml/2006/main">
+              <a:graphicData uri="http://schemas.openxmlformats.org/drawingml/2006/picture">
+                <pic:pic xmlns:pic="http://schemas.openxmlformats.org/drawingml/2006/picture">
+                  <pic:nvPicPr>
+                    <pic:cNvPr id="1" name=""/>
+                    <pic:cNvPicPr/>
+                  </pic:nvPicPr>
+                  <pic:blipFill rotWithShape="1">
+                    <a:blip r:embed="rId5" cstate="print">
+                      <a:extLst>
+                        <a:ext uri="{28A0092B-C50C-407E-A947-70E740481C1C}">
+                          <a14:useLocalDpi xmlns:a14="http://schemas.microsoft.com/office/drawing/2010/main" val="0"/>
+                        </a:ext>
+                      </a:extLst>
+                    </a:blip>
+                    <a:srcRect l="12390" t="10457" r="14763" b="2442"/>
+                    <a:stretch/>
+                  </pic:blipFill>
+                  <pic:spPr bwMode="auto">
+                    <a:xfrm>
+                      <a:off x="0" y="0"/>
+                      <a:ext cx="2284730" cy="1588770"/>
+                    </a:xfrm>
+                    <a:prstGeom prst="rect">
+                      <a:avLst/>
+                    </a:prstGeom>
+                    <a:ln>
+                      <a:noFill/>
+                    </a:ln>
+                    <a:extLst>
+                      <a:ext uri="{53640926-AAD7-44D8-BBD7-CCE9431645EC}">
+                        <a14:shadowObscured xmlns:a14="http://schemas.microsoft.com/office/drawing/2010/main"/>
+                      </a:ext>
+                    </a:extLst>
+                  </pic:spPr>
+                </pic:pic>
+              </a:graphicData>
+            </a:graphic>
+          </wp:anchor>
+        </w:drawing>
+      </w:r>
+      <w:r>
+        <w:rPr>
+          <w:noProof/>
+          <w:lang w:val="en-US"/>
+        </w:rPr>
+        <w:t xml:space="preserve">The picture box is used as canvas to draw polygons. After selecting the draw button, the user could click anywhere on the </w:t>
+      </w:r>
+      <w:r>
+        <w:rPr>
+          <w:noProof/>
+          <w:lang w:val="en-US"/>
+        </w:rPr>
+        <w:t>canvas to create polygon. Right click is used to finish the polygon.</w:t>
+      </w:r>
+    </w:p>
+    <w:p>
+      <w:pPr>
+        <w:rPr>
+          <w:lang w:val="en-US"/>
+        </w:rPr>
+      </w:pPr>
+    </w:p>
+    <w:p>
+      <w:pPr>
+        <w:rPr>
+          <w:lang w:val="en-US"/>
+        </w:rPr>
+      </w:pPr>
+    </w:p>
+    <w:p>
+      <w:pPr>
+        <w:pStyle w:val="Heading2"/>
+        <w:numPr>
+          <w:ilvl w:val="0"/>
+          <w:numId w:val="23"/>
+        </w:numPr>
+        <w:rPr>
+          <w:lang w:val="en-US"/>
+        </w:rPr>
+      </w:pPr>
+      <w:r>
+        <w:rPr>
+          <w:lang w:val="en-US"/>
+        </w:rPr>
+        <w:t>List Box</w:t>
+      </w:r>
+    </w:p>
+    <w:p>
+      <w:pPr>
+        <w:ind w:left="1620"/>
+        <w:rPr>
+          <w:noProof/>
+          <w:lang w:val="en-US"/>
+        </w:rPr>
+      </w:pPr>
+      <w:r>
+        <w:rPr>
+          <w:noProof/>
+        </w:rPr>
+        <w:drawing>
+          <wp:anchor distT="0" distB="0" distL="114300" distR="114300" simplePos="0" relativeHeight="251655680" behindDoc="0" locked="0" layoutInCell="1" allowOverlap="1" wp14:anchorId="699576A6">
+            <wp:simplePos x="0" y="0"/>
+            <wp:positionH relativeFrom="column">
+              <wp:posOffset>442595</wp:posOffset>
+            </wp:positionH>
+            <wp:positionV relativeFrom="paragraph">
+              <wp:posOffset>8255</wp:posOffset>
+            </wp:positionV>
+            <wp:extent cx="464185" cy="957580"/>
+            <wp:effectExtent l="0" t="0" r="0" b="0"/>
+            <wp:wrapSquare wrapText="bothSides"/>
+            <wp:docPr id="5" name="Picture 5"/>
+            <wp:cNvGraphicFramePr>
+              <a:graphicFrameLocks xmlns:a="http://schemas.openxmlformats.org/drawingml/2006/main" noChangeAspect="1"/>
+            </wp:cNvGraphicFramePr>
+            <a:graphic xmlns:a="http://schemas.openxmlformats.org/drawingml/2006/main">
+              <a:graphicData uri="http://schemas.openxmlformats.org/drawingml/2006/picture">
+                <pic:pic xmlns:pic="http://schemas.openxmlformats.org/drawingml/2006/picture">
+                  <pic:nvPicPr>
+                    <pic:cNvPr id="1" name=""/>
+                    <pic:cNvPicPr/>
+                  </pic:nvPicPr>
+                  <pic:blipFill rotWithShape="1">
+                    <a:blip r:embed="rId5">
+                      <a:extLst>
+                        <a:ext uri="{28A0092B-C50C-407E-A947-70E740481C1C}">
+                          <a14:useLocalDpi xmlns:a14="http://schemas.microsoft.com/office/drawing/2010/main" val="0"/>
+                        </a:ext>
+                      </a:extLst>
+                    </a:blip>
+                    <a:srcRect l="133" t="10540" r="87611" b="3749"/>
+                    <a:stretch/>
+                  </pic:blipFill>
+                  <pic:spPr bwMode="auto">
+                    <a:xfrm>
+                      <a:off x="0" y="0"/>
+                      <a:ext cx="464185" cy="957580"/>
+                    </a:xfrm>
+                    <a:prstGeom prst="rect">
+                      <a:avLst/>
+                    </a:prstGeom>
+                    <a:ln>
+                      <a:noFill/>
+                    </a:ln>
+                    <a:extLst>
+                      <a:ext uri="{53640926-AAD7-44D8-BBD7-CCE9431645EC}">
+                        <a14:shadowObscured xmlns:a14="http://schemas.microsoft.com/office/drawing/2010/main"/>
+                      </a:ext>
+                    </a:extLst>
+                  </pic:spPr>
+                </pic:pic>
+              </a:graphicData>
+            </a:graphic>
+            <wp14:sizeRelV relativeFrom="margin">
+              <wp14:pctHeight>0</wp14:pctHeight>
+            </wp14:sizeRelV>
+          </wp:anchor>
+        </w:drawing>
+      </w:r>
+      <w:r>
+        <w:rPr>
+          <w:noProof/>
+          <w:lang w:val="en-US"/>
+        </w:rPr>
+        <w:t>List box is where the points of all polygons and clipping showed.</w:t>
+      </w:r>
+    </w:p>
+    <w:p>
+      <w:pPr>
+        <w:rPr>
+          <w:lang w:val="en-US"/>
+        </w:rPr>
+      </w:pPr>
+    </w:p>
+    <w:p>
+      <w:pPr>
+        <w:rPr>
+          <w:lang w:val="en-US"/>
+        </w:rPr>
+      </w:pPr>
+    </w:p>
+    <w:p>
+      <w:pPr>
+        <w:rPr>
+          <w:lang w:val="en-US"/>
+        </w:rPr>
+      </w:pPr>
+    </w:p>
+    <w:p>
+      <w:pPr>
+        <w:pStyle w:val="Heading2"/>
+        <w:numPr>
+          <w:ilvl w:val="0"/>
+          <w:numId w:val="23"/>
+        </w:numPr>
+        <w:rPr>
+          <w:lang w:val="en-US"/>
+        </w:rPr>
+      </w:pPr>
+      <w:r>
+        <w:rPr>
+          <w:lang w:val="en-US"/>
+        </w:rPr>
+        <w:lastRenderedPageBreak/>
+        <w:t>Draw</w:t>
+      </w:r>
+    </w:p>
+    <w:p>
+      <w:pPr>
+        <w:ind w:left="1800"/>
+        <w:rPr>
+          <w:noProof/>
+          <w:lang w:val="en-US"/>
+        </w:rPr>
+      </w:pPr>
+      <w:r>
+        <w:rPr>
+          <w:noProof/>
+        </w:rPr>
+        <w:drawing>
+          <wp:anchor distT="0" distB="0" distL="114300" distR="114300" simplePos="0" relativeHeight="251662848" behindDoc="0" locked="0" layoutInCell="1" allowOverlap="1" wp14:anchorId="607DD3EF">
+            <wp:simplePos x="0" y="0"/>
+            <wp:positionH relativeFrom="column">
+              <wp:posOffset>468902</wp:posOffset>
+            </wp:positionH>
+            <wp:positionV relativeFrom="paragraph">
+              <wp:posOffset>7258</wp:posOffset>
+            </wp:positionV>
+            <wp:extent cx="652780" cy="811530"/>
+            <wp:effectExtent l="0" t="0" r="0" b="7620"/>
+            <wp:wrapSquare wrapText="bothSides"/>
+            <wp:docPr id="6" name="Picture 6"/>
+            <wp:cNvGraphicFramePr>
+              <a:graphicFrameLocks xmlns:a="http://schemas.openxmlformats.org/drawingml/2006/main" noChangeAspect="1"/>
+            </wp:cNvGraphicFramePr>
+            <a:graphic xmlns:a="http://schemas.openxmlformats.org/drawingml/2006/main">
+              <a:graphicData uri="http://schemas.openxmlformats.org/drawingml/2006/picture">
+                <pic:pic xmlns:pic="http://schemas.openxmlformats.org/drawingml/2006/picture">
+                  <pic:nvPicPr>
+                    <pic:cNvPr id="1" name=""/>
+                    <pic:cNvPicPr/>
+                  </pic:nvPicPr>
+                  <pic:blipFill rotWithShape="1">
+                    <a:blip r:embed="rId5">
+                      <a:extLst>
+                        <a:ext uri="{28A0092B-C50C-407E-A947-70E740481C1C}">
+                          <a14:useLocalDpi xmlns:a14="http://schemas.microsoft.com/office/drawing/2010/main" val="0"/>
+                        </a:ext>
+                      </a:extLst>
+                    </a:blip>
+                    <a:srcRect l="85932" t="15589" r="2047" b="58722"/>
+                    <a:stretch/>
+                  </pic:blipFill>
+                  <pic:spPr bwMode="auto">
+                    <a:xfrm>
+                      <a:off x="0" y="0"/>
+                      <a:ext cx="652780" cy="811530"/>
+                    </a:xfrm>
+                    <a:prstGeom prst="rect">
+                      <a:avLst/>
+                    </a:prstGeom>
+                    <a:ln>
+                      <a:noFill/>
+                    </a:ln>
+                    <a:extLst>
+                      <a:ext uri="{53640926-AAD7-44D8-BBD7-CCE9431645EC}">
+                        <a14:shadowObscured xmlns:a14="http://schemas.microsoft.com/office/drawing/2010/main"/>
+                      </a:ext>
+                    </a:extLst>
+                  </pic:spPr>
+                </pic:pic>
+              </a:graphicData>
+            </a:graphic>
+          </wp:anchor>
+        </w:drawing>
+      </w:r>
+      <w:r>
+        <w:rPr>
+          <w:noProof/>
+          <w:lang w:val="en-US"/>
+        </w:rPr>
+        <w:t>Single Polygon and Multiple Polygon are both in the Draw group box. Single Polygon is used to draw a single polygon. When the user use this button, the previous polygon will be deleted.</w:t>
+      </w:r>
+    </w:p>
+    <w:p>
+      <w:pPr>
+        <w:rPr>
+          <w:lang w:val="en-US"/>
+        </w:rPr>
+      </w:pPr>
+    </w:p>
+    <w:p>
+      <w:pPr>
+        <w:pStyle w:val="Heading2"/>
+        <w:numPr>
+          <w:ilvl w:val="0"/>
+          <w:numId w:val="23"/>
+        </w:numPr>
+        <w:rPr>
+          <w:lang w:val="en-US"/>
+        </w:rPr>
+      </w:pPr>
+      <w:r>
+        <w:rPr>
+          <w:lang w:val="en-US"/>
+        </w:rPr>
+        <w:t>Clipping</w:t>
+      </w:r>
+    </w:p>
+    <w:p>
+      <w:pPr>
+        <w:ind w:left="1980"/>
+        <w:rPr>
+          <w:noProof/>
+          <w:lang w:val="en-US"/>
+        </w:rPr>
+      </w:pPr>
+      <w:r>
+        <w:rPr>
+          <w:noProof/>
+        </w:rPr>
+        <w:drawing>
+          <wp:anchor distT="0" distB="0" distL="114300" distR="114300" simplePos="0" relativeHeight="251663872" behindDoc="0" locked="0" layoutInCell="1" allowOverlap="1" wp14:anchorId="30EA3E30">
+            <wp:simplePos x="0" y="0"/>
+            <wp:positionH relativeFrom="column">
+              <wp:posOffset>464457</wp:posOffset>
+            </wp:positionH>
+            <wp:positionV relativeFrom="paragraph">
+              <wp:posOffset>29029</wp:posOffset>
+            </wp:positionV>
+            <wp:extent cx="651995" cy="725715"/>
+            <wp:effectExtent l="0" t="0" r="0" b="0"/>
+            <wp:wrapSquare wrapText="bothSides"/>
+            <wp:docPr id="7" name="Picture 7"/>
+            <wp:cNvGraphicFramePr>
+              <a:graphicFrameLocks xmlns:a="http://schemas.openxmlformats.org/drawingml/2006/main" noChangeAspect="1"/>
+            </wp:cNvGraphicFramePr>
+            <a:graphic xmlns:a="http://schemas.openxmlformats.org/drawingml/2006/main">
+              <a:graphicData uri="http://schemas.openxmlformats.org/drawingml/2006/picture">
+                <pic:pic xmlns:pic="http://schemas.openxmlformats.org/drawingml/2006/picture">
+                  <pic:nvPicPr>
+                    <pic:cNvPr id="1" name=""/>
+                    <pic:cNvPicPr/>
+                  </pic:nvPicPr>
+                  <pic:blipFill rotWithShape="1">
+                    <a:blip r:embed="rId5">
+                      <a:extLst>
+                        <a:ext uri="{28A0092B-C50C-407E-A947-70E740481C1C}">
+                          <a14:useLocalDpi xmlns:a14="http://schemas.microsoft.com/office/drawing/2010/main" val="0"/>
+                        </a:ext>
+                      </a:extLst>
+                    </a:blip>
+                    <a:srcRect l="85926" t="42627" r="2085" b="34431"/>
+                    <a:stretch/>
+                  </pic:blipFill>
+                  <pic:spPr bwMode="auto">
+                    <a:xfrm>
+                      <a:off x="0" y="0"/>
+                      <a:ext cx="651995" cy="725715"/>
+                    </a:xfrm>
+                    <a:prstGeom prst="rect">
+                      <a:avLst/>
+                    </a:prstGeom>
+                    <a:ln>
+                      <a:noFill/>
+                    </a:ln>
+                    <a:extLst>
+                      <a:ext uri="{53640926-AAD7-44D8-BBD7-CCE9431645EC}">
+                        <a14:shadowObscured xmlns:a14="http://schemas.microsoft.com/office/drawing/2010/main"/>
+                      </a:ext>
+                    </a:extLst>
+                  </pic:spPr>
+                </pic:pic>
+              </a:graphicData>
+            </a:graphic>
+          </wp:anchor>
+        </w:drawing>
+      </w:r>
+      <w:r>
+        <w:rPr>
+          <w:noProof/>
+          <w:lang w:val="en-US"/>
+        </w:rPr>
+        <w:t>In the Clipping group box, there are Rectangular and Polygon Clipping. The rectangular clipping is used to clip with a rectangle. On the other hand, Polygon button is used to clip with a free and multiple angles(polygon).</w:t>
+      </w:r>
+    </w:p>
+    <w:p>
+      <w:pPr>
+        <w:rPr>
+          <w:noProof/>
+        </w:rPr>
+      </w:pPr>
+    </w:p>
+    <w:p>
+      <w:pPr>
+        <w:pStyle w:val="Heading2"/>
+        <w:numPr>
+          <w:ilvl w:val="0"/>
+          <w:numId w:val="23"/>
+        </w:numPr>
+        <w:rPr>
+          <w:noProof/>
+          <w:lang w:val="en-US"/>
+        </w:rPr>
+      </w:pPr>
+      <w:r>
+        <w:rPr>
+          <w:noProof/>
+          <w:lang w:val="en-US"/>
+        </w:rPr>
+        <w:t>Properties</w:t>
+      </w:r>
+    </w:p>
+    <w:p>
+      <w:pPr>
+        <w:ind w:left="1890"/>
+        <w:rPr>
+          <w:noProof/>
+          <w:lang w:val="en-US"/>
+        </w:rPr>
+      </w:pPr>
+      <w:r>
+        <w:rPr>
+          <w:noProof/>
+        </w:rPr>
+        <w:drawing>
+          <wp:anchor distT="0" distB="0" distL="114300" distR="114300" simplePos="0" relativeHeight="251659776" behindDoc="0" locked="0" layoutInCell="1" allowOverlap="1" wp14:anchorId="12D3C6ED">
+            <wp:simplePos x="0" y="0"/>
+            <wp:positionH relativeFrom="column">
+              <wp:posOffset>464457</wp:posOffset>
+            </wp:positionH>
+            <wp:positionV relativeFrom="paragraph">
+              <wp:posOffset>9888</wp:posOffset>
+            </wp:positionV>
+            <wp:extent cx="651216" cy="776152"/>
+            <wp:effectExtent l="0" t="0" r="0" b="5080"/>
+            <wp:wrapSquare wrapText="bothSides"/>
+            <wp:docPr id="8" name="Picture 8"/>
+            <wp:cNvGraphicFramePr>
+              <a:graphicFrameLocks xmlns:a="http://schemas.openxmlformats.org/drawingml/2006/main" noChangeAspect="1"/>
+            </wp:cNvGraphicFramePr>
+            <a:graphic xmlns:a="http://schemas.openxmlformats.org/drawingml/2006/main">
+              <a:graphicData uri="http://schemas.openxmlformats.org/drawingml/2006/picture">
+                <pic:pic xmlns:pic="http://schemas.openxmlformats.org/drawingml/2006/picture">
+                  <pic:nvPicPr>
+                    <pic:cNvPr id="1" name=""/>
+                    <pic:cNvPicPr/>
+                  </pic:nvPicPr>
+                  <pic:blipFill rotWithShape="1">
+                    <a:blip r:embed="rId5">
+                      <a:extLst>
+                        <a:ext uri="{28A0092B-C50C-407E-A947-70E740481C1C}">
+                          <a14:useLocalDpi xmlns:a14="http://schemas.microsoft.com/office/drawing/2010/main" val="0"/>
+                        </a:ext>
+                      </a:extLst>
+                    </a:blip>
+                    <a:srcRect l="86193" t="68088" r="1818" b="7346"/>
+                    <a:stretch/>
+                  </pic:blipFill>
+                  <pic:spPr bwMode="auto">
+                    <a:xfrm>
+                      <a:off x="0" y="0"/>
+                      <a:ext cx="651216" cy="776152"/>
+                    </a:xfrm>
+                    <a:prstGeom prst="rect">
+                      <a:avLst/>
+                    </a:prstGeom>
+                    <a:ln>
+                      <a:noFill/>
+                    </a:ln>
+                    <a:extLst>
+                      <a:ext uri="{53640926-AAD7-44D8-BBD7-CCE9431645EC}">
+                        <a14:shadowObscured xmlns:a14="http://schemas.microsoft.com/office/drawing/2010/main"/>
+                      </a:ext>
+                    </a:extLst>
+                  </pic:spPr>
+                </pic:pic>
+              </a:graphicData>
+            </a:graphic>
+          </wp:anchor>
+        </w:drawing>
+      </w:r>
+      <w:r>
+        <w:rPr>
+          <w:noProof/>
+          <w:lang w:val="en-US"/>
+        </w:rPr>
+        <w:t>In the properties, there are Delete, Refresh, and Save button. Delete button is used for deleting line or polygon. Refresh button is used for clearing the screen and the list box. And save button is used for saving the canvas into bitmap.</w:t>
+      </w:r>
+    </w:p>
+    <w:p>
+      <w:pPr>
+        <w:rPr>
+          <w:lang w:val="en-US"/>
+        </w:rPr>
+      </w:pPr>
+    </w:p>
+    <w:p>
+      <w:pPr>
+        <w:pStyle w:val="Heading2"/>
+        <w:numPr>
+          <w:ilvl w:val="0"/>
+          <w:numId w:val="23"/>
+        </w:numPr>
+        <w:rPr>
+          <w:lang w:val="en-US"/>
+        </w:rPr>
+      </w:pPr>
+      <w:r>
+        <w:rPr>
+          <w:noProof/>
+        </w:rPr>
+        <w:drawing>
+          <wp:anchor distT="0" distB="0" distL="114300" distR="114300" simplePos="0" relativeHeight="251657728" behindDoc="0" locked="0" layoutInCell="1" allowOverlap="1" wp14:anchorId="1653D5AE">
+            <wp:simplePos x="0" y="0"/>
+            <wp:positionH relativeFrom="column">
+              <wp:posOffset>464457</wp:posOffset>
+            </wp:positionH>
+            <wp:positionV relativeFrom="paragraph">
+              <wp:posOffset>233302</wp:posOffset>
+            </wp:positionV>
+            <wp:extent cx="253728" cy="195603"/>
+            <wp:effectExtent l="0" t="0" r="0" b="0"/>
+            <wp:wrapSquare wrapText="bothSides"/>
+            <wp:docPr id="9" name="Picture 9"/>
+            <wp:cNvGraphicFramePr>
+              <a:graphicFrameLocks xmlns:a="http://schemas.openxmlformats.org/drawingml/2006/main" noChangeAspect="1"/>
+            </wp:cNvGraphicFramePr>
+            <a:graphic xmlns:a="http://schemas.openxmlformats.org/drawingml/2006/main">
+              <a:graphicData uri="http://schemas.openxmlformats.org/drawingml/2006/picture">
+                <pic:pic xmlns:pic="http://schemas.openxmlformats.org/drawingml/2006/picture">
+                  <pic:nvPicPr>
+                    <pic:cNvPr id="1" name=""/>
+                    <pic:cNvPicPr/>
+                  </pic:nvPicPr>
+                  <pic:blipFill rotWithShape="1">
+                    <a:blip r:embed="rId5">
+                      <a:extLst>
+                        <a:ext uri="{28A0092B-C50C-407E-A947-70E740481C1C}">
+                          <a14:useLocalDpi xmlns:a14="http://schemas.microsoft.com/office/drawing/2010/main" val="0"/>
+                        </a:ext>
+                      </a:extLst>
+                    </a:blip>
+                    <a:srcRect l="93120" t="2296" r="2209" b="91512"/>
+                    <a:stretch/>
+                  </pic:blipFill>
+                  <pic:spPr bwMode="auto">
+                    <a:xfrm>
+                      <a:off x="0" y="0"/>
+                      <a:ext cx="253728" cy="195603"/>
+                    </a:xfrm>
+                    <a:prstGeom prst="rect">
+                      <a:avLst/>
+                    </a:prstGeom>
+                    <a:ln>
+                      <a:noFill/>
+                    </a:ln>
+                    <a:extLst>
+                      <a:ext uri="{53640926-AAD7-44D8-BBD7-CCE9431645EC}">
+                        <a14:shadowObscured xmlns:a14="http://schemas.microsoft.com/office/drawing/2010/main"/>
+                      </a:ext>
+                    </a:extLst>
+                  </pic:spPr>
+                </pic:pic>
+              </a:graphicData>
+            </a:graphic>
+          </wp:anchor>
+        </w:drawing>
+      </w:r>
+      <w:r>
+        <w:rPr>
+          <w:lang w:val="en-US"/>
+        </w:rPr>
+        <w:t>Exit</w:t>
+      </w:r>
+    </w:p>
+    <w:p>
+      <w:pPr>
+        <w:ind w:left="1260"/>
+        <w:rPr>
+          <w:lang w:val="en-US"/>
+        </w:rPr>
+      </w:pPr>
+      <w:r>
+        <w:rPr>
+          <w:lang w:val="en-US"/>
+        </w:rPr>
+        <w:t xml:space="preserve"> Exit button is used to exit the app.</w:t>
+      </w:r>
+      <w:bookmarkStart w:id="0" w:name="_GoBack"/>
+      <w:bookmarkEnd w:id="0"/>
+    </w:p>
+    <w:p>
+      <w:pPr>
+        <w:rPr>
+          <w:noProof/>
+        </w:rPr>
+      </w:pPr>
+    </w:p>
+    <w:p>
+      <w:pPr>
+        <w:rPr>
+          <w:noProof/>
+        </w:rPr>
+      </w:pPr>
+    </w:p>
+    <w:p>
+      <w:pPr>
+        <w:rPr>
+          <w:noProof/>
+        </w:rPr>
+      </w:pPr>
+    </w:p>
+    <w:p>
+      <w:pPr>
+        <w:rPr>
+          <w:lang w:val="en-US"/>
+        </w:rPr>
+      </w:pPr>
+    </w:p>
+    <w:p>
+      <w:pPr>
+        <w:rPr>
+          <w:lang w:val="en-US"/>
+        </w:rPr>
+      </w:pPr>
+    </w:p>
+    <w:p>
+      <w:pPr>
+        <w:rPr>
+          <w:lang w:val="en-US"/>
+        </w:rPr>
+      </w:pPr>
+    </w:p>
+    <w:p>
+      <w:pPr>
+        <w:rPr>
+          <w:lang w:val="en-US"/>
+        </w:rPr>
+      </w:pPr>
     </w:p>
     <w:p>
       <w:pPr>
@@ -501,7 +1995,6 @@
         <w:rPr>
           <w:lang w:val="en-US"/>
         </w:rPr>
-        <w:lastRenderedPageBreak/>
         <w:t>Design</w:t>
       </w:r>
     </w:p>
@@ -635,6 +2128,7 @@
         <w:rPr>
           <w:rFonts w:eastAsia="Times New Roman"/>
         </w:rPr>
+        <w:lastRenderedPageBreak/>
         <w:t>Explain the main/global variables used in the program.</w:t>
       </w:r>
       <w:r>
@@ -6719,7 +8213,7 @@
   <w:abstractNum w:abstractNumId="40" w15:restartNumberingAfterBreak="0">
     <w:nsid w:val="7CFA45B9"/>
     <w:multiLevelType w:val="hybridMultilevel"/>
-    <w:tmpl w:val="0BCAC0B2"/>
+    <w:tmpl w:val="E118D7CA"/>
     <w:lvl w:ilvl="0" w:tplc="04090001">
       <w:start w:val="1"/>
       <w:numFmt w:val="bullet"/>
@@ -7674,6 +9168,11 @@
       <w:color w:val="365F91" w:themeColor="accent1" w:themeShade="BF"/>
     </w:rPr>
   </w:style>
+  <w:style w:type="character" w:customStyle="1" w:styleId="spellingerror">
+    <w:name w:val="spellingerror"/>
+    <w:basedOn w:val="DefaultParagraphFont"/>
+    <w:rsid w:val="007134DC"/>
+  </w:style>
 </w:styles>
 </file>
 

</xml_diff>